<commit_message>
Rigenerazione dei file RelazioneProgettoEsame.pdf e RelazioneProgettoEsame.docx
</commit_message>
<xml_diff>
--- a/Relazione_Esame/RelazioneProgettoEsame.docx
+++ b/Relazione_Esame/RelazioneProgettoEsame.docx
@@ -293,7 +293,7 @@
         <w:t xml:space="preserve">Pull Request</w:t>
       </w:r>
       <w:r>
-        <w:t xml:space="preserve">, linee guida di contributo e un sistema di versionamento (CHANGELOG + tag).</w:t>
+        <w:t xml:space="preserve">, linee guida di contributo e un sistema di versionamento (CHANGELOG).</w:t>
       </w:r>
     </w:p>
     <w:p>
@@ -1036,7 +1036,20 @@
         <w:pStyle w:val="BodyText"/>
       </w:pPr>
       <w:r>
-        <w:t xml:space="preserve">L’aspetto innovativo del progetto risiede soprattutto nella dimensione partecipativa. Gli utenti non sono semplici lettori: possono proporre aggiornamenti tramite un sistema di feedback strutturato, corredando le loro proposte con motivazioni e fonti. Ogni decisione editoriale viene poi pubblicata con una giustificazione, garantendo trasparenza e tracciabilità. Inoltre, grazie all’integrazione con GitHub Actions, ogni modifica approvata viene automaticamente pubblicata online, rendendo il tesauro un documento</w:t>
+        <w:t xml:space="preserve">L’aspetto innovativo del progetto risiede soprattutto nella dimensione partecipativa.</w:t>
+      </w:r>
+      <w:r>
+        <w:t xml:space="preserve"> </w:t>
+      </w:r>
+      <w:r>
+        <w:rPr>
+          <w:b/>
+          <w:bCs/>
+        </w:rPr>
+        <w:t xml:space="preserve">Gli utenti non sono semplici lettori</w:t>
+      </w:r>
+      <w:r>
+        <w:t xml:space="preserve">: possono proporre aggiornamenti tramite un sistema di feedback strutturato, corredando le loro proposte con motivazioni e fonti. Ogni decisione editoriale viene poi pubblicata con una giustificazione, garantendo trasparenza e tracciabilità. Inoltre, grazie all’integrazione con GitHub Actions, ogni modifica approvata viene automaticamente pubblicata online, rendendo il tesauro un documento</w:t>
       </w:r>
       <w:r>
         <w:t xml:space="preserve"> </w:t>
@@ -1235,7 +1248,7 @@
         <w:pStyle w:val="BodyText"/>
       </w:pPr>
       <w:r>
-        <w:t xml:space="preserve">Accanto a questo lavoro, alcune informazioni sono state prodotte in modo semi-automatico: strumenti di traduzione hanno agevolato la versione bilingue delle voci, mentre parser per documenti strutturati hanno permesso di estrarre rapidamente definizioni e riferimenti normativi.</w:t>
+        <w:t xml:space="preserve">Accanto a questo lavoro, alcune informazioni sono state prodotte in modo semi-automatico: strumenti di traduzione hanno agevolato la versione bilingue delle voci.</w:t>
       </w:r>
     </w:p>
     <w:p>
@@ -1417,7 +1430,7 @@
         <w:t xml:space="preserve"> </w:t>
       </w:r>
       <w:r>
-        <w:t xml:space="preserve">(policy maker, ingegneri, ricercatori, giornalisti). Questa fase ha permesso di selezionare i contenuti che avrebbero avuto maggiore utilità per gli utenti finali.</w:t>
+        <w:t xml:space="preserve">(policy maker, ingegneri, ricercatori, giornalisti).</w:t>
       </w:r>
     </w:p>
     <w:p>
@@ -1767,7 +1780,7 @@
         <w:t xml:space="preserve">Generazione dei metadati</w:t>
       </w:r>
       <w:r>
-        <w:t xml:space="preserve">: Aggiunta di informazioni complementari (ID univoco, relazioni semantiche, fonti normative, varianti) sia all’interno delle voci sia nel versionamento GitHub (storico commit, changelog, tag). I metadati garantiscono tracciabilità e trasparenza editoriale.</w:t>
+        <w:t xml:space="preserve">: Aggiunta di informazioni complementari (ID univoco, relazioni semantiche, fonti normative, varianti) sia all’interno delle voci sia nel versionamento GitHub (storico commit, changelog). I metadati garantiscono tracciabilità e trasparenza editoriale.</w:t>
       </w:r>
     </w:p>
     <w:p>
@@ -2050,7 +2063,7 @@
               <w:pStyle w:val="Compact"/>
             </w:pPr>
             <w:r>
-              <w:t xml:space="preserve">Automazione, riduzione errori, aggiornamenti rapidi</w:t>
+              <w:t xml:space="preserve">Automazione e aggiornamenti rapidi</w:t>
             </w:r>
           </w:p>
         </w:tc>
@@ -2262,7 +2275,7 @@
                 <w:b/>
                 <w:bCs/>
               </w:rPr>
-              <w:t xml:space="preserve">CHANGELOG + Tag</w:t>
+              <w:t xml:space="preserve">CHANGELOG</w:t>
             </w:r>
           </w:p>
         </w:tc>
@@ -2284,46 +2297,7 @@
               <w:pStyle w:val="Compact"/>
             </w:pPr>
             <w:r>
-              <w:t xml:space="preserve">Storico chiaro delle modifiche con semver</w:t>
-            </w:r>
-          </w:p>
-        </w:tc>
-      </w:tr>
-      <w:tr>
-        <w:tc>
-          <w:tcPr/>
-          <w:p>
-            <w:pPr>
-              <w:pStyle w:val="Compact"/>
-            </w:pPr>
-            <w:r>
-              <w:rPr>
-                <w:b/>
-                <w:bCs/>
-              </w:rPr>
-              <w:t xml:space="preserve">Tema MkDocs</w:t>
-            </w:r>
-          </w:p>
-        </w:tc>
-        <w:tc>
-          <w:tcPr/>
-          <w:p>
-            <w:pPr>
-              <w:pStyle w:val="Compact"/>
-            </w:pPr>
-            <w:r>
-              <w:t xml:space="preserve">Identità visuale e tipografia</w:t>
-            </w:r>
-          </w:p>
-        </w:tc>
-        <w:tc>
-          <w:tcPr/>
-          <w:p>
-            <w:pPr>
-              <w:pStyle w:val="Compact"/>
-            </w:pPr>
-            <w:r>
-              <w:t xml:space="preserve">Layout sobrio, font leggibili, gerarchie di titoli</w:t>
+              <w:t xml:space="preserve">Storico chiaro delle modifiche</w:t>
             </w:r>
           </w:p>
         </w:tc>
@@ -2470,9 +2444,6 @@
       <w:r>
         <w:t xml:space="preserve">: il livello di accettazione della tecnologia è aumentato perché l’uso di GitHub rende il flusso trasparente e collaborativo, mentre MkDocs offre un’interfaccia web semplice e accessibile anche a utenti non tecnici.</w:t>
       </w:r>
-      <w:r>
-        <w:br/>
-      </w:r>
     </w:p>
     <w:p>
       <w:pPr>
@@ -2674,32 +2645,13 @@
       <w:r>
         <w:t xml:space="preserve">: il workflow GitHub richiede una minima familiarità con gli strumenti da parte degli utenti esterni, il che può limitarne l’adozione.</w:t>
       </w:r>
-      <w:r>
-        <w:br/>
-      </w:r>
-      <w:r>
-        <w:t xml:space="preserve">-</w:t>
-      </w:r>
-      <w:r>
-        <w:t xml:space="preserve"> </w:t>
-      </w:r>
-      <w:r>
-        <w:rPr>
-          <w:b/>
-          <w:bCs/>
-        </w:rPr>
-        <w:t xml:space="preserve">Visualizzazione avanzata</w:t>
-      </w:r>
-      <w:r>
-        <w:t xml:space="preserve">: la consultazione avviene in formato testuale; non sono ancora stati implementati strumenti di visualizzazione interattiva delle relazioni semantiche.</w:t>
-      </w:r>
     </w:p>
     <w:p>
       <w:pPr>
         <w:pStyle w:val="BodyText"/>
       </w:pPr>
       <w:r>
-        <w:t xml:space="preserve">Il progetto dimostra la fattibilità di un workflow editoriale digitale per un tesauro bilingue, che migliora significativamente tempi, qualità e trasparenza rispetto ai metodi tradizionali. Tuttavia, restano margini di miglioramento nell’automazione completa, nell’integrazione delle fonti e nelle funzionalità di visualizzazione.</w:t>
+        <w:t xml:space="preserve">Il progetto dimostra la fattibilità di un workflow editoriale digitale per un tesauro bilingue, che migliora significativamente tempi, qualità e trasparenza rispetto ai metodi tradizionali. Tuttavia, restano margini di miglioramento nell’automazione completa e nell’integrazione delle fonti.</w:t>
       </w:r>
     </w:p>
     <w:bookmarkEnd w:id="41"/>
@@ -2734,7 +2686,7 @@
         <w:pStyle w:val="BodyText"/>
       </w:pPr>
       <w:r>
-        <w:t xml:space="preserve">Permangono tuttavia alcune limitazioni: l’accesso parziale a standard a pagamento come ISO/IEC, la necessità di validazione manuale per le relazioni semantiche e la curva di apprendimento legata all’uso di GitHub per contributori non esperti. Questi aspetti rappresentano margini di miglioramento futuri, ad esempio attraverso l’adozione di interfacce più intuitive o di strumenti di visualizzazione avanzata delle relazioni semantiche.</w:t>
+        <w:t xml:space="preserve">Permangono tuttavia alcune limitazioni: l’accesso parziale a standard a pagamento come ISO/IEC, la necessità di validazione manuale per le relazioni semantiche e la curva di apprendimento legata all’uso di GitHub per contributori non esperti. Questi aspetti rappresentano margini di miglioramento futuri, ad esempio attraverso l’adozione di interfacce più intuitive.</w:t>
       </w:r>
     </w:p>
     <w:p>

</xml_diff>